<commit_message>
hash table was corrected
</commit_message>
<xml_diff>
--- a/hashStat.docx
+++ b/hashStat.docx
@@ -23,7 +23,6 @@
             <w:tcW w:w="1829" w:type="dxa"/>
           </w:tcPr>
           <w:p>
-            <w:bookmarkStart w:id="0" w:name="_GoBack" w:colFirst="3" w:colLast="3"/>
             <w:proofErr w:type="spellStart"/>
             <w:r>
               <w:t>Хэш</w:t>
@@ -138,7 +137,7 @@
               <w:rPr>
                 <w:lang w:val="en-US"/>
               </w:rPr>
-              <w:t>9436</w:t>
+              <w:t>9412</w:t>
             </w:r>
           </w:p>
         </w:tc>
@@ -148,7 +147,7 @@
           </w:tcPr>
           <w:p>
             <w:r>
-              <w:t>8059</w:t>
+              <w:t>7831</w:t>
             </w:r>
           </w:p>
         </w:tc>
@@ -158,7 +157,7 @@
           </w:tcPr>
           <w:p>
             <w:r>
-              <w:t>4</w:t>
+              <w:t>5</w:t>
             </w:r>
           </w:p>
         </w:tc>
@@ -218,7 +217,7 @@
           </w:tcPr>
           <w:p>
             <w:r>
-              <w:t>9436</w:t>
+              <w:t>9412</w:t>
             </w:r>
           </w:p>
         </w:tc>
@@ -238,7 +237,7 @@
           </w:tcPr>
           <w:p>
             <w:r>
-              <w:t>9436</w:t>
+              <w:t>9412</w:t>
             </w:r>
           </w:p>
         </w:tc>
@@ -248,7 +247,7 @@
           </w:tcPr>
           <w:p>
             <w:r>
-              <w:t>9436</w:t>
+              <w:t>9412</w:t>
             </w:r>
           </w:p>
         </w:tc>
@@ -263,7 +262,7 @@
               </w:rPr>
             </w:pPr>
             <w:r>
-              <w:t>9436</w:t>
+              <w:t>9412</w:t>
             </w:r>
           </w:p>
         </w:tc>
@@ -329,8 +328,10 @@
               <w:rPr>
                 <w:lang w:val="en-US"/>
               </w:rPr>
-              <w:t>1169</w:t>
-            </w:r>
+              <w:t>1167</w:t>
+            </w:r>
+            <w:bookmarkStart w:id="0" w:name="_GoBack"/>
+            <w:bookmarkEnd w:id="0"/>
           </w:p>
         </w:tc>
         <w:tc>
@@ -432,7 +433,6 @@
           <w:p/>
         </w:tc>
       </w:tr>
-      <w:bookmarkEnd w:id="0"/>
     </w:tbl>
     <w:p>
       <w:pPr>

</xml_diff>